<commit_message>
AFFARS Part 5301 Update + AF PGI 5307 -- Link Update
</commit_message>
<xml_diff>
--- a/AFFARS/SOURCE/msword/AFFARS-MP_PART-mp_5309.190.docx
+++ b/AFFARS/SOURCE/msword/AFFARS-MP_PART-mp_5309.190.docx
@@ -1,6 +1,6 @@
 
 <file path=word/document.xml><?xml version="1.0" encoding="utf-8"?>
-<w:document xmlns:wpc="http://schemas.microsoft.com/office/word/2010/wordprocessingCanvas" xmlns:cx="http://schemas.microsoft.com/office/drawing/2014/chartex" xmlns:cx1="http://schemas.microsoft.com/office/drawing/2015/9/8/chartex" xmlns:mc="http://schemas.openxmlformats.org/markup-compatibility/2006" xmlns:o="urn:schemas-microsoft-com:office:office" xmlns:r="http://schemas.openxmlformats.org/officeDocument/2006/relationships" xmlns:m="http://schemas.openxmlformats.org/officeDocument/2006/math" xmlns:v="urn:schemas-microsoft-com:vml" xmlns:wp14="http://schemas.microsoft.com/office/word/2010/wordprocessingDrawing" xmlns:wp="http://schemas.openxmlformats.org/drawingml/2006/wordprocessingDrawing" xmlns:w10="urn:schemas-microsoft-com:office:word" xmlns:w="http://schemas.openxmlformats.org/wordprocessingml/2006/main" xmlns:w14="http://schemas.microsoft.com/office/word/2010/wordml" xmlns:w15="http://schemas.microsoft.com/office/word/2012/wordml" xmlns:w16se="http://schemas.microsoft.com/office/word/2015/wordml/symex" xmlns:wpg="http://schemas.microsoft.com/office/word/2010/wordprocessingGroup" xmlns:wpi="http://schemas.microsoft.com/office/word/2010/wordprocessingInk" xmlns:wne="http://schemas.microsoft.com/office/word/2006/wordml" xmlns:wps="http://schemas.microsoft.com/office/word/2010/wordprocessingShape" mc:Ignorable="w14 w15 w16se wp14">
+<w:document xmlns:wpc="http://schemas.microsoft.com/office/word/2010/wordprocessingCanvas" xmlns:cx="http://schemas.microsoft.com/office/drawing/2014/chartex" xmlns:cx1="http://schemas.microsoft.com/office/drawing/2015/9/8/chartex" xmlns:cx2="http://schemas.microsoft.com/office/drawing/2015/10/21/chartex" xmlns:cx3="http://schemas.microsoft.com/office/drawing/2016/5/9/chartex" xmlns:cx4="http://schemas.microsoft.com/office/drawing/2016/5/10/chartex" xmlns:cx5="http://schemas.microsoft.com/office/drawing/2016/5/11/chartex" xmlns:cx6="http://schemas.microsoft.com/office/drawing/2016/5/12/chartex" xmlns:cx7="http://schemas.microsoft.com/office/drawing/2016/5/13/chartex" xmlns:cx8="http://schemas.microsoft.com/office/drawing/2016/5/14/chartex" xmlns:mc="http://schemas.openxmlformats.org/markup-compatibility/2006" xmlns:aink="http://schemas.microsoft.com/office/drawing/2016/ink" xmlns:am3d="http://schemas.microsoft.com/office/drawing/2017/model3d" xmlns:o="urn:schemas-microsoft-com:office:office" xmlns:r="http://schemas.openxmlformats.org/officeDocument/2006/relationships" xmlns:m="http://schemas.openxmlformats.org/officeDocument/2006/math" xmlns:v="urn:schemas-microsoft-com:vml" xmlns:wp14="http://schemas.microsoft.com/office/word/2010/wordprocessingDrawing" xmlns:wp="http://schemas.openxmlformats.org/drawingml/2006/wordprocessingDrawing" xmlns:w10="urn:schemas-microsoft-com:office:word" xmlns:w="http://schemas.openxmlformats.org/wordprocessingml/2006/main" xmlns:w14="http://schemas.microsoft.com/office/word/2010/wordml" xmlns:w15="http://schemas.microsoft.com/office/word/2012/wordml" xmlns:w16cex="http://schemas.microsoft.com/office/word/2018/wordml/cex" xmlns:w16cid="http://schemas.microsoft.com/office/word/2016/wordml/cid" xmlns:w16="http://schemas.microsoft.com/office/word/2018/wordml" xmlns:w16sdtdh="http://schemas.microsoft.com/office/word/2020/wordml/sdtdatahash" xmlns:w16se="http://schemas.microsoft.com/office/word/2015/wordml/symex" xmlns:wpg="http://schemas.microsoft.com/office/word/2010/wordprocessingGroup" xmlns:wpi="http://schemas.microsoft.com/office/word/2010/wordprocessingInk" xmlns:wne="http://schemas.microsoft.com/office/word/2006/wordml" xmlns:wps="http://schemas.microsoft.com/office/word/2010/wordprocessingShape" mc:Ignorable="w14 w15 w16se w16cid w16 w16cex w16sdtdh wp14">
   <w:body>
     <w:p>
       <w:pPr>
@@ -81,8 +81,6 @@
         </w:rPr>
         <w:t xml:space="preserve">26 </w:t>
       </w:r>
-      <w:bookmarkStart w:id="3" w:name="_GoBack"/>
-      <w:bookmarkEnd w:id="3"/>
       <w:r>
         <w:rPr>
           <w:i/>
@@ -98,7 +96,7 @@
         <w:keepLines w:val="0"/>
         <w:widowControl w:val="0"/>
       </w:pPr>
-      <w:bookmarkStart w:id="4" w:name="_Toc38365631"/>
+      <w:bookmarkStart w:id="3" w:name="_Toc38365631"/>
       <w:r>
         <w:t>5309</w:t>
       </w:r>
@@ -111,7 +109,7 @@
       <w:r>
         <w:t xml:space="preserve">  CRWL SOLICITATION AND CONTRACT LANGUAGE</w:t>
       </w:r>
-      <w:bookmarkEnd w:id="4"/>
+      <w:bookmarkEnd w:id="3"/>
     </w:p>
     <w:p>
       <w:pPr>
@@ -156,19 +154,8 @@
         </w:r>
       </w:hyperlink>
       <w:r>
-        <w:t>)</w:t>
-      </w:r>
-      <w:proofErr w:type="gramStart"/>
-      <w:r>
-        <w:t>:</w:t>
-      </w:r>
-      <w:r>
-        <w:rPr>
-          <w:bCs/>
-        </w:rPr>
-        <w:t>.</w:t>
-      </w:r>
-      <w:proofErr w:type="gramEnd"/>
+        <w:t>):</w:t>
+      </w:r>
     </w:p>
     <w:p>
       <w:pPr>
@@ -223,9 +210,17 @@
           <w:u w:val="none"/>
           <w:lang w:val="en"/>
         </w:rPr>
-        <w:t>For all other solicitations and contracts, notwithstanding the prescription at FAR 44.204(a</w:t>
-      </w:r>
-      <w:proofErr w:type="gramStart"/>
+        <w:t xml:space="preserve">For all other solicitations and contracts, notwithstanding the prescription at FAR 44.204(a)(1), include the </w:t>
+      </w:r>
+      <w:hyperlink r:id="rId12" w:history="1">
+        <w:r>
+          <w:rPr>
+            <w:rStyle w:val="Hyperlink"/>
+            <w:lang w:val="en"/>
+          </w:rPr>
+          <w:t>Attachment 1</w:t>
+        </w:r>
+      </w:hyperlink>
       <w:r>
         <w:rPr>
           <w:rStyle w:val="Hyperlink"/>
@@ -233,17 +228,7 @@
           <w:u w:val="none"/>
           <w:lang w:val="en"/>
         </w:rPr>
-        <w:t>)(</w:t>
-      </w:r>
-      <w:proofErr w:type="gramEnd"/>
-      <w:r>
-        <w:rPr>
-          <w:rStyle w:val="Hyperlink"/>
-          <w:color w:val="auto"/>
-          <w:u w:val="none"/>
-          <w:lang w:val="en"/>
-        </w:rPr>
-        <w:t>1), include the Attachment 1 clause of the SMC Subcontract Clause Class Deviation in full text in the solicitations and resultant contracts in lieu of the FAR clause 52.244-2, Subcontracts.</w:t>
+        <w:t xml:space="preserve"> clause of the SMC Subcontract Clause Class Deviation in full text in the solicitations and resultant contracts in lieu of the FAR clause 52.244-2, Subcontracts.</w:t>
       </w:r>
     </w:p>
     <w:p>
@@ -263,7 +248,7 @@
         </w:rPr>
         <w:t xml:space="preserve">(b) Insert mandatory </w:t>
       </w:r>
-      <w:hyperlink r:id="rId12" w:history="1">
+      <w:hyperlink r:id="rId13" w:history="1">
         <w:r>
           <w:rPr>
             <w:rStyle w:val="Hyperlink"/>
@@ -277,7 +262,7 @@
         </w:rPr>
         <w:t xml:space="preserve"> in sole source solicitations (in the solicitation letter), competitive solicitations (in the contracts volume where other responsibility matters are addressed), and in contracts (in Statements of Work or Performance Work Statements or similar documents).  In all contracts include </w:t>
       </w:r>
-      <w:hyperlink r:id="rId13" w:history="1">
+      <w:hyperlink r:id="rId14" w:history="1">
         <w:r>
           <w:rPr>
             <w:rStyle w:val="Hyperlink"/>
@@ -291,7 +276,7 @@
         </w:rPr>
         <w:t xml:space="preserve"> on the compliance document list.</w:t>
       </w:r>
-      <w:bookmarkStart w:id="5" w:name="_Toc38365632"/>
+      <w:bookmarkStart w:id="4" w:name="_Toc38365632"/>
     </w:p>
     <w:p>
       <w:pPr>
@@ -316,23 +301,9 @@
         <w:rPr>
           <w:bCs/>
         </w:rPr>
-        <w:t xml:space="preserve">Processes When a Contractor or Subcontractor is </w:t>
-      </w:r>
-      <w:proofErr w:type="gramStart"/>
-      <w:r>
-        <w:rPr>
-          <w:bCs/>
-        </w:rPr>
-        <w:t>Listed</w:t>
-      </w:r>
-      <w:proofErr w:type="gramEnd"/>
-      <w:r>
-        <w:rPr>
-          <w:bCs/>
-        </w:rPr>
-        <w:t xml:space="preserve"> on the CRWL</w:t>
-      </w:r>
-      <w:bookmarkEnd w:id="5"/>
+        <w:t>Processes When a Contractor or Subcontractor is Listed on the CRWL</w:t>
+      </w:r>
+      <w:bookmarkEnd w:id="4"/>
     </w:p>
     <w:p>
       <w:pPr>
@@ -347,7 +318,7 @@
         </w:rPr>
         <w:t xml:space="preserve">Procedures for proceeding with an action listed in </w:t>
       </w:r>
-      <w:hyperlink r:id="rId14" w:history="1">
+      <w:hyperlink r:id="rId15" w:history="1">
         <w:r>
           <w:rPr>
             <w:rStyle w:val="Hyperlink"/>
@@ -374,23 +345,7 @@
             <w:rStyle w:val="Hyperlink"/>
             <w:bCs/>
           </w:rPr>
-          <w:t>(b</w:t>
-        </w:r>
-        <w:proofErr w:type="gramStart"/>
-        <w:r>
-          <w:rPr>
-            <w:rStyle w:val="Hyperlink"/>
-            <w:bCs/>
-          </w:rPr>
-          <w:t>)(</w:t>
-        </w:r>
-        <w:proofErr w:type="gramEnd"/>
-        <w:r>
-          <w:rPr>
-            <w:rStyle w:val="Hyperlink"/>
-            <w:bCs/>
-          </w:rPr>
-          <w:t>iii)</w:t>
+          <w:t>(b)(iii)</w:t>
         </w:r>
       </w:hyperlink>
       <w:r>
@@ -411,7 +366,7 @@
         </w:rPr>
         <w:t xml:space="preserve">(a) Prime Contractors.  Review the facts surrounding the decision to place the contractor on the CRWL (See </w:t>
       </w:r>
-      <w:hyperlink r:id="rId15" w:history="1">
+      <w:hyperlink r:id="rId16" w:history="1">
         <w:r>
           <w:rPr>
             <w:rStyle w:val="Hyperlink"/>
@@ -424,23 +379,7 @@
             <w:rStyle w:val="Hyperlink"/>
             <w:bCs/>
           </w:rPr>
-          <w:t>5309.105-1(a</w:t>
-        </w:r>
-        <w:proofErr w:type="gramStart"/>
-        <w:r>
-          <w:rPr>
-            <w:rStyle w:val="Hyperlink"/>
-            <w:bCs/>
-          </w:rPr>
-          <w:t>)(</w:t>
-        </w:r>
-        <w:proofErr w:type="gramEnd"/>
-        <w:r>
-          <w:rPr>
-            <w:rStyle w:val="Hyperlink"/>
-            <w:bCs/>
-          </w:rPr>
-          <w:t>1)</w:t>
+          <w:t>5309.105-1(a)(1)</w:t>
         </w:r>
       </w:hyperlink>
       <w:r>
@@ -494,7 +433,7 @@
         </w:rPr>
         <w:t xml:space="preserve">responsibility must be documented in the AFFARS Contractor Responsibility template as </w:t>
       </w:r>
-      <w:hyperlink r:id="rId16" w:history="1">
+      <w:hyperlink r:id="rId17" w:history="1">
         <w:r>
           <w:rPr>
             <w:rStyle w:val="Hyperlink"/>
@@ -508,7 +447,7 @@
         </w:rPr>
         <w:t xml:space="preserve"> (See </w:t>
       </w:r>
-      <w:hyperlink r:id="rId17" w:history="1">
+      <w:hyperlink r:id="rId18" w:history="1">
         <w:r>
           <w:rPr>
             <w:rStyle w:val="Hyperlink"/>
@@ -521,58 +460,14 @@
             <w:rStyle w:val="Hyperlink"/>
             <w:bCs/>
           </w:rPr>
-          <w:t>5309.105-2(a</w:t>
-        </w:r>
-        <w:proofErr w:type="gramStart"/>
-        <w:r>
-          <w:rPr>
-            <w:rStyle w:val="Hyperlink"/>
-            <w:bCs/>
-          </w:rPr>
-          <w:t>)(</w:t>
-        </w:r>
-        <w:proofErr w:type="gramEnd"/>
-        <w:r>
-          <w:rPr>
-            <w:rStyle w:val="Hyperlink"/>
-            <w:bCs/>
-          </w:rPr>
-          <w:t>1)</w:t>
+          <w:t>5309.105-2(a)(1)</w:t>
         </w:r>
       </w:hyperlink>
       <w:r>
         <w:rPr>
           <w:bCs/>
         </w:rPr>
-        <w:t>).  When the conditions in FAR 9.105-2(b</w:t>
-      </w:r>
-      <w:proofErr w:type="gramStart"/>
-      <w:r>
-        <w:rPr>
-          <w:bCs/>
-        </w:rPr>
-        <w:t>)(</w:t>
-      </w:r>
-      <w:proofErr w:type="gramEnd"/>
-      <w:r>
-        <w:rPr>
-          <w:bCs/>
-        </w:rPr>
-        <w:t>2)(</w:t>
-      </w:r>
-      <w:proofErr w:type="spellStart"/>
-      <w:r>
-        <w:rPr>
-          <w:bCs/>
-        </w:rPr>
-        <w:t>i</w:t>
-      </w:r>
-      <w:proofErr w:type="spellEnd"/>
-      <w:r>
-        <w:rPr>
-          <w:bCs/>
-        </w:rPr>
-        <w:t>) apply, the determination of non</w:t>
+        <w:t>).  When the conditions in FAR 9.105-2(b)(2)(i) apply, the determination of non</w:t>
       </w:r>
       <w:r>
         <w:rPr>
@@ -636,7 +531,7 @@
         </w:rPr>
         <w:t xml:space="preserve">responsibility must be documented in the AFFARS Contractor Responsibility template as </w:t>
       </w:r>
-      <w:hyperlink r:id="rId18" w:history="1">
+      <w:hyperlink r:id="rId19" w:history="1">
         <w:r>
           <w:rPr>
             <w:rStyle w:val="Hyperlink"/>
@@ -650,7 +545,7 @@
         </w:rPr>
         <w:t xml:space="preserve"> (See </w:t>
       </w:r>
-      <w:hyperlink r:id="rId19" w:history="1">
+      <w:hyperlink r:id="rId20" w:history="1">
         <w:r>
           <w:rPr>
             <w:rStyle w:val="Hyperlink"/>
@@ -663,58 +558,14 @@
             <w:rStyle w:val="Hyperlink"/>
             <w:bCs/>
           </w:rPr>
-          <w:t>309.105-2(a</w:t>
-        </w:r>
-        <w:proofErr w:type="gramStart"/>
-        <w:r>
-          <w:rPr>
-            <w:rStyle w:val="Hyperlink"/>
-            <w:bCs/>
-          </w:rPr>
-          <w:t>)(</w:t>
-        </w:r>
-        <w:proofErr w:type="gramEnd"/>
-        <w:r>
-          <w:rPr>
-            <w:rStyle w:val="Hyperlink"/>
-            <w:bCs/>
-          </w:rPr>
-          <w:t>1)</w:t>
+          <w:t>309.105-2(a)(1)</w:t>
         </w:r>
       </w:hyperlink>
       <w:r>
         <w:rPr>
           <w:bCs/>
         </w:rPr>
-        <w:t>).  When the conditions in FAR 9.105-2(b</w:t>
-      </w:r>
-      <w:proofErr w:type="gramStart"/>
-      <w:r>
-        <w:rPr>
-          <w:bCs/>
-        </w:rPr>
-        <w:t>)(</w:t>
-      </w:r>
-      <w:proofErr w:type="gramEnd"/>
-      <w:r>
-        <w:rPr>
-          <w:bCs/>
-        </w:rPr>
-        <w:t>2)(</w:t>
-      </w:r>
-      <w:proofErr w:type="spellStart"/>
-      <w:r>
-        <w:rPr>
-          <w:bCs/>
-        </w:rPr>
-        <w:t>i</w:t>
-      </w:r>
-      <w:proofErr w:type="spellEnd"/>
-      <w:r>
-        <w:rPr>
-          <w:bCs/>
-        </w:rPr>
-        <w:t>) apply, the determination of non</w:t>
+        <w:t>).  When the conditions in FAR 9.105-2(b)(2)(i) apply, the determination of non</w:t>
       </w:r>
       <w:r>
         <w:rPr>
@@ -754,7 +605,7 @@
         </w:rPr>
         <w:t xml:space="preserve">(b) Subcontractors.  Prime contractors must obtain the contracting officer’s consent to subcontract with a company listed on the CRWL before awarding a subcontract valued in excess of $3M or 5% of the prime contract value, whichever is lesser.  Proposed subcontractors must disclose to the prime contractor if they are listed on the CRWL.  If the prime contractor requests consent to subcontract with a contractor listed on the CRWL, review the prime contractor’s determination of subcontractor responsibility, the facts surrounding the decision to place the proposed subcontractor on the CRWL (See </w:t>
       </w:r>
-      <w:hyperlink r:id="rId20" w:history="1">
+      <w:hyperlink r:id="rId21" w:history="1">
         <w:r>
           <w:rPr>
             <w:rStyle w:val="Hyperlink"/>
@@ -811,7 +662,7 @@
         </w:rPr>
         <w:t>(2) If the contracting officer determines not to request SMC/CC approval to grant consent, the contracting officer shall notify the prime contractor in writing that consent to subcontract is withheld as a result of the conditions that led to the proposed subcontractor’s listing on the CRWL.</w:t>
       </w:r>
-      <w:bookmarkStart w:id="6" w:name="_Toc38365633"/>
+      <w:bookmarkStart w:id="5" w:name="_Toc38365633"/>
     </w:p>
     <w:p>
       <w:pPr>
@@ -838,7 +689,7 @@
         </w:rPr>
         <w:t xml:space="preserve">  Process for Adding a Contractor or Subcontractor to the CRWL</w:t>
       </w:r>
-      <w:bookmarkEnd w:id="6"/>
+      <w:bookmarkEnd w:id="5"/>
     </w:p>
     <w:p>
       <w:pPr>
@@ -851,7 +702,7 @@
         </w:rPr>
         <w:t xml:space="preserve">(a) When an SMC contracting officer obtains information or otherwise becomes aware that a contractor’s or subcontractor’s ability to successfully perform space program contracts is uncertain due to any of the conditions listed at </w:t>
       </w:r>
-      <w:hyperlink r:id="rId21" w:history="1">
+      <w:hyperlink r:id="rId22" w:history="1">
         <w:r>
           <w:rPr>
             <w:rStyle w:val="Hyperlink"/>
@@ -937,7 +788,7 @@
         </w:rPr>
         <w:t xml:space="preserve">(c) Upon approval of the D&amp;F, the contracting officer shall release the SMC/CC notification letter to the contractor or subcontractor.  Copies of all packages, approved or disapproved, shall be forwarded to SMC/PKC.  SMC/PKC shall maintain a repository of the determination and findings, SMC/CC notification letter, and supporting documentation and, if the D&amp;F was approved, shall add the contractor to the CRWL. </w:t>
       </w:r>
-      <w:bookmarkStart w:id="7" w:name="_Toc38365634"/>
+      <w:bookmarkStart w:id="6" w:name="_Toc38365634"/>
     </w:p>
     <w:p>
       <w:pPr>
@@ -976,7 +827,7 @@
         </w:rPr>
         <w:t>the CRWL</w:t>
       </w:r>
-      <w:bookmarkEnd w:id="7"/>
+      <w:bookmarkEnd w:id="6"/>
     </w:p>
     <w:p>
       <w:pPr>
@@ -987,14 +838,7 @@
         <w:rPr>
           <w:bCs/>
         </w:rPr>
-        <w:t xml:space="preserve">(a) IAW SMCI 64-101, contractors or subcontractors may seek removal from the CRWL at </w:t>
-      </w:r>
-      <w:r>
-        <w:rPr>
-          <w:bCs/>
-        </w:rPr>
-        <w:lastRenderedPageBreak/>
-        <w:t>any time by submitting a written request to SMC/CC.  The request must provide evidence that the company has addressed or resolved the conditions that caused it to be listed.  Upon receipt of such a request, SMC/CC will forward the request to SMC/PK for action.  The CRWL Working Group will coordinate with the applicable SMC 2-Letter Directorate(s) and contracting officer(s) and develop a staff package with a recommendation to SMC/CC.  SMC/CC will respond to the contractor’s request in writing within 90 calendar days of the request.  The staff package shall include, at a minimum, the following—</w:t>
+        <w:t>(a) IAW SMCI 64-101, contractors or subcontractors may seek removal from the CRWL at any time by submitting a written request to SMC/CC.  The request must provide evidence that the company has addressed or resolved the conditions that caused it to be listed.  Upon receipt of such a request, SMC/CC will forward the request to SMC/PK for action.  The CRWL Working Group will coordinate with the applicable SMC 2-Letter Directorate(s) and contracting officer(s) and develop a staff package with a recommendation to SMC/CC.  SMC/CC will respond to the contractor’s request in writing within 90 calendar days of the request.  The staff package shall include, at a minimum, the following—</w:t>
       </w:r>
     </w:p>
     <w:p>
@@ -1079,8 +923,8 @@
       </w:pPr>
     </w:p>
     <w:sectPr>
-      <w:headerReference w:type="default" r:id="rId22"/>
-      <w:footerReference w:type="default" r:id="rId23"/>
+      <w:headerReference w:type="default" r:id="rId23"/>
+      <w:footerReference w:type="default" r:id="rId24"/>
       <w:pgSz w:w="12240" w:h="15840" w:code="1"/>
       <w:pgMar w:top="1440" w:right="1440" w:bottom="1440" w:left="1440" w:header="432" w:footer="432" w:gutter="0"/>
       <w:pgNumType w:start="1"/>
@@ -1092,7 +936,7 @@
 </file>
 
 <file path=word/endnotes.xml><?xml version="1.0" encoding="utf-8"?>
-<w:endnotes xmlns:wpc="http://schemas.microsoft.com/office/word/2010/wordprocessingCanvas" xmlns:cx="http://schemas.microsoft.com/office/drawing/2014/chartex" xmlns:cx1="http://schemas.microsoft.com/office/drawing/2015/9/8/chartex" xmlns:mc="http://schemas.openxmlformats.org/markup-compatibility/2006" xmlns:o="urn:schemas-microsoft-com:office:office" xmlns:r="http://schemas.openxmlformats.org/officeDocument/2006/relationships" xmlns:m="http://schemas.openxmlformats.org/officeDocument/2006/math" xmlns:v="urn:schemas-microsoft-com:vml" xmlns:wp14="http://schemas.microsoft.com/office/word/2010/wordprocessingDrawing" xmlns:wp="http://schemas.openxmlformats.org/drawingml/2006/wordprocessingDrawing" xmlns:w10="urn:schemas-microsoft-com:office:word" xmlns:w="http://schemas.openxmlformats.org/wordprocessingml/2006/main" xmlns:w14="http://schemas.microsoft.com/office/word/2010/wordml" xmlns:w15="http://schemas.microsoft.com/office/word/2012/wordml" xmlns:w16se="http://schemas.microsoft.com/office/word/2015/wordml/symex" xmlns:wpg="http://schemas.microsoft.com/office/word/2010/wordprocessingGroup" xmlns:wpi="http://schemas.microsoft.com/office/word/2010/wordprocessingInk" xmlns:wne="http://schemas.microsoft.com/office/word/2006/wordml" xmlns:wps="http://schemas.microsoft.com/office/word/2010/wordprocessingShape" mc:Ignorable="w14 w15 w16se wp14">
+<w:endnotes xmlns:wpc="http://schemas.microsoft.com/office/word/2010/wordprocessingCanvas" xmlns:cx="http://schemas.microsoft.com/office/drawing/2014/chartex" xmlns:cx1="http://schemas.microsoft.com/office/drawing/2015/9/8/chartex" xmlns:cx2="http://schemas.microsoft.com/office/drawing/2015/10/21/chartex" xmlns:cx3="http://schemas.microsoft.com/office/drawing/2016/5/9/chartex" xmlns:cx4="http://schemas.microsoft.com/office/drawing/2016/5/10/chartex" xmlns:cx5="http://schemas.microsoft.com/office/drawing/2016/5/11/chartex" xmlns:cx6="http://schemas.microsoft.com/office/drawing/2016/5/12/chartex" xmlns:cx7="http://schemas.microsoft.com/office/drawing/2016/5/13/chartex" xmlns:cx8="http://schemas.microsoft.com/office/drawing/2016/5/14/chartex" xmlns:mc="http://schemas.openxmlformats.org/markup-compatibility/2006" xmlns:aink="http://schemas.microsoft.com/office/drawing/2016/ink" xmlns:am3d="http://schemas.microsoft.com/office/drawing/2017/model3d" xmlns:o="urn:schemas-microsoft-com:office:office" xmlns:r="http://schemas.openxmlformats.org/officeDocument/2006/relationships" xmlns:m="http://schemas.openxmlformats.org/officeDocument/2006/math" xmlns:v="urn:schemas-microsoft-com:vml" xmlns:wp14="http://schemas.microsoft.com/office/word/2010/wordprocessingDrawing" xmlns:wp="http://schemas.openxmlformats.org/drawingml/2006/wordprocessingDrawing" xmlns:w10="urn:schemas-microsoft-com:office:word" xmlns:w="http://schemas.openxmlformats.org/wordprocessingml/2006/main" xmlns:w14="http://schemas.microsoft.com/office/word/2010/wordml" xmlns:w15="http://schemas.microsoft.com/office/word/2012/wordml" xmlns:w16cex="http://schemas.microsoft.com/office/word/2018/wordml/cex" xmlns:w16cid="http://schemas.microsoft.com/office/word/2016/wordml/cid" xmlns:w16="http://schemas.microsoft.com/office/word/2018/wordml" xmlns:w16sdtdh="http://schemas.microsoft.com/office/word/2020/wordml/sdtdatahash" xmlns:w16se="http://schemas.microsoft.com/office/word/2015/wordml/symex" xmlns:wpg="http://schemas.microsoft.com/office/word/2010/wordprocessingGroup" xmlns:wpi="http://schemas.microsoft.com/office/word/2010/wordprocessingInk" xmlns:wne="http://schemas.microsoft.com/office/word/2006/wordml" xmlns:wps="http://schemas.microsoft.com/office/word/2010/wordprocessingShape" mc:Ignorable="w14 w15 w16se w16cid w16 w16cex w16sdtdh wp14">
   <w:endnote w:type="separator" w:id="-1">
     <w:p>
       <w:r>
@@ -1111,7 +955,7 @@
 </file>
 
 <file path=word/footer1.xml><?xml version="1.0" encoding="utf-8"?>
-<w:ftr xmlns:wpc="http://schemas.microsoft.com/office/word/2010/wordprocessingCanvas" xmlns:cx="http://schemas.microsoft.com/office/drawing/2014/chartex" xmlns:cx1="http://schemas.microsoft.com/office/drawing/2015/9/8/chartex" xmlns:mc="http://schemas.openxmlformats.org/markup-compatibility/2006" xmlns:o="urn:schemas-microsoft-com:office:office" xmlns:r="http://schemas.openxmlformats.org/officeDocument/2006/relationships" xmlns:m="http://schemas.openxmlformats.org/officeDocument/2006/math" xmlns:v="urn:schemas-microsoft-com:vml" xmlns:wp14="http://schemas.microsoft.com/office/word/2010/wordprocessingDrawing" xmlns:wp="http://schemas.openxmlformats.org/drawingml/2006/wordprocessingDrawing" xmlns:w10="urn:schemas-microsoft-com:office:word" xmlns:w="http://schemas.openxmlformats.org/wordprocessingml/2006/main" xmlns:w14="http://schemas.microsoft.com/office/word/2010/wordml" xmlns:w15="http://schemas.microsoft.com/office/word/2012/wordml" xmlns:w16se="http://schemas.microsoft.com/office/word/2015/wordml/symex" xmlns:wpg="http://schemas.microsoft.com/office/word/2010/wordprocessingGroup" xmlns:wpi="http://schemas.microsoft.com/office/word/2010/wordprocessingInk" xmlns:wne="http://schemas.microsoft.com/office/word/2006/wordml" xmlns:wps="http://schemas.microsoft.com/office/word/2010/wordprocessingShape" mc:Ignorable="w14 w15 w16se wp14">
+<w:ftr xmlns:wpc="http://schemas.microsoft.com/office/word/2010/wordprocessingCanvas" xmlns:cx="http://schemas.microsoft.com/office/drawing/2014/chartex" xmlns:cx1="http://schemas.microsoft.com/office/drawing/2015/9/8/chartex" xmlns:cx2="http://schemas.microsoft.com/office/drawing/2015/10/21/chartex" xmlns:cx3="http://schemas.microsoft.com/office/drawing/2016/5/9/chartex" xmlns:cx4="http://schemas.microsoft.com/office/drawing/2016/5/10/chartex" xmlns:cx5="http://schemas.microsoft.com/office/drawing/2016/5/11/chartex" xmlns:cx6="http://schemas.microsoft.com/office/drawing/2016/5/12/chartex" xmlns:cx7="http://schemas.microsoft.com/office/drawing/2016/5/13/chartex" xmlns:cx8="http://schemas.microsoft.com/office/drawing/2016/5/14/chartex" xmlns:mc="http://schemas.openxmlformats.org/markup-compatibility/2006" xmlns:aink="http://schemas.microsoft.com/office/drawing/2016/ink" xmlns:am3d="http://schemas.microsoft.com/office/drawing/2017/model3d" xmlns:o="urn:schemas-microsoft-com:office:office" xmlns:r="http://schemas.openxmlformats.org/officeDocument/2006/relationships" xmlns:m="http://schemas.openxmlformats.org/officeDocument/2006/math" xmlns:v="urn:schemas-microsoft-com:vml" xmlns:wp14="http://schemas.microsoft.com/office/word/2010/wordprocessingDrawing" xmlns:wp="http://schemas.openxmlformats.org/drawingml/2006/wordprocessingDrawing" xmlns:w10="urn:schemas-microsoft-com:office:word" xmlns:w="http://schemas.openxmlformats.org/wordprocessingml/2006/main" xmlns:w14="http://schemas.microsoft.com/office/word/2010/wordml" xmlns:w15="http://schemas.microsoft.com/office/word/2012/wordml" xmlns:w16cex="http://schemas.microsoft.com/office/word/2018/wordml/cex" xmlns:w16cid="http://schemas.microsoft.com/office/word/2016/wordml/cid" xmlns:w16="http://schemas.microsoft.com/office/word/2018/wordml" xmlns:w16sdtdh="http://schemas.microsoft.com/office/word/2020/wordml/sdtdatahash" xmlns:w16se="http://schemas.microsoft.com/office/word/2015/wordml/symex" xmlns:wpg="http://schemas.microsoft.com/office/word/2010/wordprocessingGroup" xmlns:wpi="http://schemas.microsoft.com/office/word/2010/wordprocessingInk" xmlns:wne="http://schemas.microsoft.com/office/word/2006/wordml" xmlns:wps="http://schemas.microsoft.com/office/word/2010/wordprocessingShape" mc:Ignorable="w14 w15 w16se w16cid w16 w16cex w16sdtdh wp14">
   <w:sdt>
     <w:sdtPr>
       <w:rPr>
@@ -1223,7 +1067,7 @@
                 <w:sz w:val="24"/>
                 <w:szCs w:val="24"/>
               </w:rPr>
-              <w:t>4</w:t>
+              <w:t>1</w:t>
             </w:r>
             <w:r>
               <w:rPr>
@@ -1295,7 +1139,7 @@
 </file>
 
 <file path=word/footnotes.xml><?xml version="1.0" encoding="utf-8"?>
-<w:footnotes xmlns:wpc="http://schemas.microsoft.com/office/word/2010/wordprocessingCanvas" xmlns:cx="http://schemas.microsoft.com/office/drawing/2014/chartex" xmlns:cx1="http://schemas.microsoft.com/office/drawing/2015/9/8/chartex" xmlns:mc="http://schemas.openxmlformats.org/markup-compatibility/2006" xmlns:o="urn:schemas-microsoft-com:office:office" xmlns:r="http://schemas.openxmlformats.org/officeDocument/2006/relationships" xmlns:m="http://schemas.openxmlformats.org/officeDocument/2006/math" xmlns:v="urn:schemas-microsoft-com:vml" xmlns:wp14="http://schemas.microsoft.com/office/word/2010/wordprocessingDrawing" xmlns:wp="http://schemas.openxmlformats.org/drawingml/2006/wordprocessingDrawing" xmlns:w10="urn:schemas-microsoft-com:office:word" xmlns:w="http://schemas.openxmlformats.org/wordprocessingml/2006/main" xmlns:w14="http://schemas.microsoft.com/office/word/2010/wordml" xmlns:w15="http://schemas.microsoft.com/office/word/2012/wordml" xmlns:w16se="http://schemas.microsoft.com/office/word/2015/wordml/symex" xmlns:wpg="http://schemas.microsoft.com/office/word/2010/wordprocessingGroup" xmlns:wpi="http://schemas.microsoft.com/office/word/2010/wordprocessingInk" xmlns:wne="http://schemas.microsoft.com/office/word/2006/wordml" xmlns:wps="http://schemas.microsoft.com/office/word/2010/wordprocessingShape" mc:Ignorable="w14 w15 w16se wp14">
+<w:footnotes xmlns:wpc="http://schemas.microsoft.com/office/word/2010/wordprocessingCanvas" xmlns:cx="http://schemas.microsoft.com/office/drawing/2014/chartex" xmlns:cx1="http://schemas.microsoft.com/office/drawing/2015/9/8/chartex" xmlns:cx2="http://schemas.microsoft.com/office/drawing/2015/10/21/chartex" xmlns:cx3="http://schemas.microsoft.com/office/drawing/2016/5/9/chartex" xmlns:cx4="http://schemas.microsoft.com/office/drawing/2016/5/10/chartex" xmlns:cx5="http://schemas.microsoft.com/office/drawing/2016/5/11/chartex" xmlns:cx6="http://schemas.microsoft.com/office/drawing/2016/5/12/chartex" xmlns:cx7="http://schemas.microsoft.com/office/drawing/2016/5/13/chartex" xmlns:cx8="http://schemas.microsoft.com/office/drawing/2016/5/14/chartex" xmlns:mc="http://schemas.openxmlformats.org/markup-compatibility/2006" xmlns:aink="http://schemas.microsoft.com/office/drawing/2016/ink" xmlns:am3d="http://schemas.microsoft.com/office/drawing/2017/model3d" xmlns:o="urn:schemas-microsoft-com:office:office" xmlns:r="http://schemas.openxmlformats.org/officeDocument/2006/relationships" xmlns:m="http://schemas.openxmlformats.org/officeDocument/2006/math" xmlns:v="urn:schemas-microsoft-com:vml" xmlns:wp14="http://schemas.microsoft.com/office/word/2010/wordprocessingDrawing" xmlns:wp="http://schemas.openxmlformats.org/drawingml/2006/wordprocessingDrawing" xmlns:w10="urn:schemas-microsoft-com:office:word" xmlns:w="http://schemas.openxmlformats.org/wordprocessingml/2006/main" xmlns:w14="http://schemas.microsoft.com/office/word/2010/wordml" xmlns:w15="http://schemas.microsoft.com/office/word/2012/wordml" xmlns:w16cex="http://schemas.microsoft.com/office/word/2018/wordml/cex" xmlns:w16cid="http://schemas.microsoft.com/office/word/2016/wordml/cid" xmlns:w16="http://schemas.microsoft.com/office/word/2018/wordml" xmlns:w16sdtdh="http://schemas.microsoft.com/office/word/2020/wordml/sdtdatahash" xmlns:w16se="http://schemas.microsoft.com/office/word/2015/wordml/symex" xmlns:wpg="http://schemas.microsoft.com/office/word/2010/wordprocessingGroup" xmlns:wpi="http://schemas.microsoft.com/office/word/2010/wordprocessingInk" xmlns:wne="http://schemas.microsoft.com/office/word/2006/wordml" xmlns:wps="http://schemas.microsoft.com/office/word/2010/wordprocessingShape" mc:Ignorable="w14 w15 w16se w16cid w16 w16cex w16sdtdh wp14">
   <w:footnote w:type="separator" w:id="-1">
     <w:p>
       <w:r>
@@ -1314,7 +1158,7 @@
 </file>
 
 <file path=word/header1.xml><?xml version="1.0" encoding="utf-8"?>
-<w:hdr xmlns:wpc="http://schemas.microsoft.com/office/word/2010/wordprocessingCanvas" xmlns:cx="http://schemas.microsoft.com/office/drawing/2014/chartex" xmlns:cx1="http://schemas.microsoft.com/office/drawing/2015/9/8/chartex" xmlns:mc="http://schemas.openxmlformats.org/markup-compatibility/2006" xmlns:o="urn:schemas-microsoft-com:office:office" xmlns:r="http://schemas.openxmlformats.org/officeDocument/2006/relationships" xmlns:m="http://schemas.openxmlformats.org/officeDocument/2006/math" xmlns:v="urn:schemas-microsoft-com:vml" xmlns:wp14="http://schemas.microsoft.com/office/word/2010/wordprocessingDrawing" xmlns:wp="http://schemas.openxmlformats.org/drawingml/2006/wordprocessingDrawing" xmlns:w10="urn:schemas-microsoft-com:office:word" xmlns:w="http://schemas.openxmlformats.org/wordprocessingml/2006/main" xmlns:w14="http://schemas.microsoft.com/office/word/2010/wordml" xmlns:w15="http://schemas.microsoft.com/office/word/2012/wordml" xmlns:w16se="http://schemas.microsoft.com/office/word/2015/wordml/symex" xmlns:wpg="http://schemas.microsoft.com/office/word/2010/wordprocessingGroup" xmlns:wpi="http://schemas.microsoft.com/office/word/2010/wordprocessingInk" xmlns:wne="http://schemas.microsoft.com/office/word/2006/wordml" xmlns:wps="http://schemas.microsoft.com/office/word/2010/wordprocessingShape" mc:Ignorable="w14 w15 w16se wp14">
+<w:hdr xmlns:wpc="http://schemas.microsoft.com/office/word/2010/wordprocessingCanvas" xmlns:cx="http://schemas.microsoft.com/office/drawing/2014/chartex" xmlns:cx1="http://schemas.microsoft.com/office/drawing/2015/9/8/chartex" xmlns:cx2="http://schemas.microsoft.com/office/drawing/2015/10/21/chartex" xmlns:cx3="http://schemas.microsoft.com/office/drawing/2016/5/9/chartex" xmlns:cx4="http://schemas.microsoft.com/office/drawing/2016/5/10/chartex" xmlns:cx5="http://schemas.microsoft.com/office/drawing/2016/5/11/chartex" xmlns:cx6="http://schemas.microsoft.com/office/drawing/2016/5/12/chartex" xmlns:cx7="http://schemas.microsoft.com/office/drawing/2016/5/13/chartex" xmlns:cx8="http://schemas.microsoft.com/office/drawing/2016/5/14/chartex" xmlns:mc="http://schemas.openxmlformats.org/markup-compatibility/2006" xmlns:aink="http://schemas.microsoft.com/office/drawing/2016/ink" xmlns:am3d="http://schemas.microsoft.com/office/drawing/2017/model3d" xmlns:o="urn:schemas-microsoft-com:office:office" xmlns:r="http://schemas.openxmlformats.org/officeDocument/2006/relationships" xmlns:m="http://schemas.openxmlformats.org/officeDocument/2006/math" xmlns:v="urn:schemas-microsoft-com:vml" xmlns:wp14="http://schemas.microsoft.com/office/word/2010/wordprocessingDrawing" xmlns:wp="http://schemas.openxmlformats.org/drawingml/2006/wordprocessingDrawing" xmlns:w10="urn:schemas-microsoft-com:office:word" xmlns:w="http://schemas.openxmlformats.org/wordprocessingml/2006/main" xmlns:w14="http://schemas.microsoft.com/office/word/2010/wordml" xmlns:w15="http://schemas.microsoft.com/office/word/2012/wordml" xmlns:w16cex="http://schemas.microsoft.com/office/word/2018/wordml/cex" xmlns:w16cid="http://schemas.microsoft.com/office/word/2016/wordml/cid" xmlns:w16="http://schemas.microsoft.com/office/word/2018/wordml" xmlns:w16sdtdh="http://schemas.microsoft.com/office/word/2020/wordml/sdtdatahash" xmlns:w16se="http://schemas.microsoft.com/office/word/2015/wordml/symex" xmlns:wpg="http://schemas.microsoft.com/office/word/2010/wordprocessingGroup" xmlns:wpi="http://schemas.microsoft.com/office/word/2010/wordprocessingInk" xmlns:wne="http://schemas.microsoft.com/office/word/2006/wordml" xmlns:wps="http://schemas.microsoft.com/office/word/2010/wordprocessingShape" mc:Ignorable="w14 w15 w16se w16cid w16 w16cex w16sdtdh wp14">
   <w:p>
     <w:pPr>
       <w:pStyle w:val="Heading5"/>
@@ -1324,8 +1168,8 @@
         <w:sz w:val="24"/>
       </w:rPr>
     </w:pPr>
-    <w:bookmarkStart w:id="8" w:name="_attcc2"/>
-    <w:bookmarkEnd w:id="8"/>
+    <w:bookmarkStart w:id="7" w:name="_attcc2"/>
+    <w:bookmarkEnd w:id="7"/>
     <w:r>
       <w:rPr>
         <w:sz w:val="24"/>
@@ -1362,7 +1206,7 @@
 </file>
 
 <file path=word/numbering.xml><?xml version="1.0" encoding="utf-8"?>
-<w:numbering xmlns:wpc="http://schemas.microsoft.com/office/word/2010/wordprocessingCanvas" xmlns:cx="http://schemas.microsoft.com/office/drawing/2014/chartex" xmlns:cx1="http://schemas.microsoft.com/office/drawing/2015/9/8/chartex" xmlns:mc="http://schemas.openxmlformats.org/markup-compatibility/2006" xmlns:o="urn:schemas-microsoft-com:office:office" xmlns:r="http://schemas.openxmlformats.org/officeDocument/2006/relationships" xmlns:m="http://schemas.openxmlformats.org/officeDocument/2006/math" xmlns:v="urn:schemas-microsoft-com:vml" xmlns:wp14="http://schemas.microsoft.com/office/word/2010/wordprocessingDrawing" xmlns:wp="http://schemas.openxmlformats.org/drawingml/2006/wordprocessingDrawing" xmlns:w10="urn:schemas-microsoft-com:office:word" xmlns:w="http://schemas.openxmlformats.org/wordprocessingml/2006/main" xmlns:w14="http://schemas.microsoft.com/office/word/2010/wordml" xmlns:w15="http://schemas.microsoft.com/office/word/2012/wordml" xmlns:w16se="http://schemas.microsoft.com/office/word/2015/wordml/symex" xmlns:wpg="http://schemas.microsoft.com/office/word/2010/wordprocessingGroup" xmlns:wpi="http://schemas.microsoft.com/office/word/2010/wordprocessingInk" xmlns:wne="http://schemas.microsoft.com/office/word/2006/wordml" xmlns:wps="http://schemas.microsoft.com/office/word/2010/wordprocessingShape" mc:Ignorable="w14 w15 w16se wp14">
+<w:numbering xmlns:wpc="http://schemas.microsoft.com/office/word/2010/wordprocessingCanvas" xmlns:cx="http://schemas.microsoft.com/office/drawing/2014/chartex" xmlns:cx1="http://schemas.microsoft.com/office/drawing/2015/9/8/chartex" xmlns:cx2="http://schemas.microsoft.com/office/drawing/2015/10/21/chartex" xmlns:cx3="http://schemas.microsoft.com/office/drawing/2016/5/9/chartex" xmlns:cx4="http://schemas.microsoft.com/office/drawing/2016/5/10/chartex" xmlns:cx5="http://schemas.microsoft.com/office/drawing/2016/5/11/chartex" xmlns:cx6="http://schemas.microsoft.com/office/drawing/2016/5/12/chartex" xmlns:cx7="http://schemas.microsoft.com/office/drawing/2016/5/13/chartex" xmlns:cx8="http://schemas.microsoft.com/office/drawing/2016/5/14/chartex" xmlns:mc="http://schemas.openxmlformats.org/markup-compatibility/2006" xmlns:aink="http://schemas.microsoft.com/office/drawing/2016/ink" xmlns:am3d="http://schemas.microsoft.com/office/drawing/2017/model3d" xmlns:o="urn:schemas-microsoft-com:office:office" xmlns:r="http://schemas.openxmlformats.org/officeDocument/2006/relationships" xmlns:m="http://schemas.openxmlformats.org/officeDocument/2006/math" xmlns:v="urn:schemas-microsoft-com:vml" xmlns:wp14="http://schemas.microsoft.com/office/word/2010/wordprocessingDrawing" xmlns:wp="http://schemas.openxmlformats.org/drawingml/2006/wordprocessingDrawing" xmlns:w10="urn:schemas-microsoft-com:office:word" xmlns:w="http://schemas.openxmlformats.org/wordprocessingml/2006/main" xmlns:w14="http://schemas.microsoft.com/office/word/2010/wordml" xmlns:w15="http://schemas.microsoft.com/office/word/2012/wordml" xmlns:w16cex="http://schemas.microsoft.com/office/word/2018/wordml/cex" xmlns:w16cid="http://schemas.microsoft.com/office/word/2016/wordml/cid" xmlns:w16="http://schemas.microsoft.com/office/word/2018/wordml" xmlns:w16sdtdh="http://schemas.microsoft.com/office/word/2020/wordml/sdtdatahash" xmlns:w16se="http://schemas.microsoft.com/office/word/2015/wordml/symex" xmlns:wpg="http://schemas.microsoft.com/office/word/2010/wordprocessingGroup" xmlns:wpi="http://schemas.microsoft.com/office/word/2010/wordprocessingInk" xmlns:wne="http://schemas.microsoft.com/office/word/2006/wordml" xmlns:wps="http://schemas.microsoft.com/office/word/2010/wordprocessingShape" mc:Ignorable="w14 w15 w16se w16cid w16 w16cex w16sdtdh wp14">
   <w:abstractNum w:abstractNumId="0" w15:restartNumberingAfterBreak="0">
     <w:nsid w:val="1A457F72"/>
     <w:multiLevelType w:val="hybridMultilevel"/>
@@ -1643,7 +1487,7 @@
 </file>
 
 <file path=word/styles.xml><?xml version="1.0" encoding="utf-8"?>
-<w:styles xmlns:mc="http://schemas.openxmlformats.org/markup-compatibility/2006" xmlns:r="http://schemas.openxmlformats.org/officeDocument/2006/relationships" xmlns:w="http://schemas.openxmlformats.org/wordprocessingml/2006/main" xmlns:w14="http://schemas.microsoft.com/office/word/2010/wordml" xmlns:w15="http://schemas.microsoft.com/office/word/2012/wordml" xmlns:w16se="http://schemas.microsoft.com/office/word/2015/wordml/symex" mc:Ignorable="w14 w15 w16se">
+<w:styles xmlns:mc="http://schemas.openxmlformats.org/markup-compatibility/2006" xmlns:r="http://schemas.openxmlformats.org/officeDocument/2006/relationships" xmlns:w="http://schemas.openxmlformats.org/wordprocessingml/2006/main" xmlns:w14="http://schemas.microsoft.com/office/word/2010/wordml" xmlns:w15="http://schemas.microsoft.com/office/word/2012/wordml" xmlns:w16cex="http://schemas.microsoft.com/office/word/2018/wordml/cex" xmlns:w16cid="http://schemas.microsoft.com/office/word/2016/wordml/cid" xmlns:w16="http://schemas.microsoft.com/office/word/2018/wordml" xmlns:w16sdtdh="http://schemas.microsoft.com/office/word/2020/wordml/sdtdatahash" xmlns:w16se="http://schemas.microsoft.com/office/word/2015/wordml/symex" mc:Ignorable="w14 w15 w16se w16cid w16 w16cex w16sdtdh">
   <w:docDefaults>
     <w:rPrDefault>
       <w:rPr>
@@ -1653,7 +1497,7 @@
     </w:rPrDefault>
     <w:pPrDefault/>
   </w:docDefaults>
-  <w:latentStyles w:defLockedState="0" w:defUIPriority="0" w:defSemiHidden="0" w:defUnhideWhenUsed="0" w:defQFormat="0" w:count="371">
+  <w:latentStyles w:defLockedState="0" w:defUIPriority="0" w:defSemiHidden="0" w:defUnhideWhenUsed="0" w:defQFormat="0" w:count="376">
     <w:lsdException w:name="Normal" w:qFormat="1"/>
     <w:lsdException w:name="heading 1" w:qFormat="1"/>
     <w:lsdException w:name="heading 2" w:qFormat="1"/>
@@ -1753,7 +1597,6 @@
     <w:lsdException w:name="HTML Sample" w:semiHidden="1" w:unhideWhenUsed="1"/>
     <w:lsdException w:name="HTML Typewriter" w:semiHidden="1" w:unhideWhenUsed="1"/>
     <w:lsdException w:name="HTML Variable" w:semiHidden="1" w:unhideWhenUsed="1"/>
-    <w:lsdException w:name="Normal Table" w:semiHidden="1" w:unhideWhenUsed="1"/>
     <w:lsdException w:name="annotation subject" w:semiHidden="1" w:unhideWhenUsed="1"/>
     <w:lsdException w:name="No List" w:semiHidden="1" w:unhideWhenUsed="1"/>
     <w:lsdException w:name="Outline List 1" w:semiHidden="1" w:unhideWhenUsed="1"/>
@@ -1796,11 +1639,8 @@
     <w:lsdException w:name="Table Contemporary" w:semiHidden="1" w:unhideWhenUsed="1"/>
     <w:lsdException w:name="Table Elegant" w:semiHidden="1" w:unhideWhenUsed="1"/>
     <w:lsdException w:name="Table Professional" w:semiHidden="1" w:unhideWhenUsed="1"/>
-    <w:lsdException w:name="Table Subtle 1" w:semiHidden="1" w:unhideWhenUsed="1"/>
     <w:lsdException w:name="Table Subtle 2" w:semiHidden="1" w:unhideWhenUsed="1"/>
     <w:lsdException w:name="Table Web 1" w:semiHidden="1" w:unhideWhenUsed="1"/>
-    <w:lsdException w:name="Table Web 2" w:semiHidden="1" w:unhideWhenUsed="1"/>
-    <w:lsdException w:name="Table Web 3" w:semiHidden="1" w:unhideWhenUsed="1"/>
     <w:lsdException w:name="Balloon Text" w:semiHidden="1" w:unhideWhenUsed="1"/>
     <w:lsdException w:name="Table Theme" w:semiHidden="1" w:unhideWhenUsed="1"/>
     <w:lsdException w:name="Placeholder Text" w:semiHidden="1" w:uiPriority="99"/>
@@ -2018,6 +1858,11 @@
     <w:lsdException w:name="List Table 5 Dark Accent 6" w:uiPriority="50"/>
     <w:lsdException w:name="List Table 6 Colorful Accent 6" w:uiPriority="51"/>
     <w:lsdException w:name="List Table 7 Colorful Accent 6" w:uiPriority="52"/>
+    <w:lsdException w:name="Mention" w:semiHidden="1" w:uiPriority="99" w:unhideWhenUsed="1"/>
+    <w:lsdException w:name="Smart Hyperlink" w:semiHidden="1" w:uiPriority="99" w:unhideWhenUsed="1"/>
+    <w:lsdException w:name="Hashtag" w:semiHidden="1" w:uiPriority="99" w:unhideWhenUsed="1"/>
+    <w:lsdException w:name="Unresolved Mention" w:semiHidden="1" w:uiPriority="99" w:unhideWhenUsed="1"/>
+    <w:lsdException w:name="Smart Link" w:semiHidden="1" w:uiPriority="99" w:unhideWhenUsed="1"/>
   </w:latentStyles>
   <w:style w:type="paragraph" w:default="1" w:styleId="Normal">
     <w:name w:val="Normal"/>
@@ -3439,16 +3284,16 @@
 </file>
 
 <file path=customXml/item3.xml><?xml version="1.0" encoding="utf-8"?>
+<b:Sources xmlns:b="http://schemas.openxmlformats.org/officeDocument/2006/bibliography" xmlns="http://schemas.openxmlformats.org/officeDocument/2006/bibliography" SelectedStyle="\APA.XSL" StyleName="APA"/>
+</file>
+
+<file path=customXml/item4.xml><?xml version="1.0" encoding="utf-8"?>
 <?mso-contentType ?>
 <FormTemplates xmlns="http://schemas.microsoft.com/sharepoint/v3/contenttype/forms">
   <Display>DocumentLibraryForm</Display>
   <Edit>DocumentLibraryForm</Edit>
   <New>DocumentLibraryForm</New>
 </FormTemplates>
-</file>
-
-<file path=customXml/item4.xml><?xml version="1.0" encoding="utf-8"?>
-<b:Sources xmlns:b="http://schemas.openxmlformats.org/officeDocument/2006/bibliography" xmlns="http://schemas.openxmlformats.org/officeDocument/2006/bibliography" SelectedStyle="\APA.XSL" StyleName="APA"/>
 </file>
 
 <file path=customXml/itemProps1.xml><?xml version="1.0" encoding="utf-8"?>
@@ -3483,17 +3328,17 @@
 </file>
 
 <file path=customXml/itemProps3.xml><?xml version="1.0" encoding="utf-8"?>
+<ds:datastoreItem xmlns:ds="http://schemas.openxmlformats.org/officeDocument/2006/customXml" ds:itemID="{364FEF70-CBFB-49AF-BDDA-32F8C6598716}">
+  <ds:schemaRefs>
+    <ds:schemaRef ds:uri="http://schemas.openxmlformats.org/officeDocument/2006/bibliography"/>
+  </ds:schemaRefs>
+</ds:datastoreItem>
+</file>
+
+<file path=customXml/itemProps4.xml><?xml version="1.0" encoding="utf-8"?>
 <ds:datastoreItem xmlns:ds="http://schemas.openxmlformats.org/officeDocument/2006/customXml" ds:itemID="{5DC2FEEF-52A2-4816-86FA-9D1B6D164A93}">
   <ds:schemaRefs>
     <ds:schemaRef ds:uri="http://schemas.microsoft.com/sharepoint/v3/contenttype/forms"/>
   </ds:schemaRefs>
 </ds:datastoreItem>
-</file>
-
-<file path=customXml/itemProps4.xml><?xml version="1.0" encoding="utf-8"?>
-<ds:datastoreItem xmlns:ds="http://schemas.openxmlformats.org/officeDocument/2006/customXml" ds:itemID="{FD77F1E2-A3DD-4E7A-A6B6-6EDC200ED168}">
-  <ds:schemaRefs>
-    <ds:schemaRef ds:uri="http://schemas.openxmlformats.org/officeDocument/2006/bibliography"/>
-  </ds:schemaRefs>
-</ds:datastoreItem>
 </file>
</xml_diff>